<commit_message>
Fix the searching of tags v1
</commit_message>
<xml_diff>
--- a/test/Hello_world_tmp.docx
+++ b/test/Hello_world_tmp.docx
@@ -359,30 +359,6 @@
         <w:t xml:space="preserve">Figure </w:t>
       </w:r>
       <w:r>
-        <w:rPr>
-          <w:color w:val="FF0000"/>
-        </w:rPr>
-        <w:t>`</w:t>
-      </w:r>
-      <w:r>
-        <w:t>ref</w:t>
-      </w:r>
-      <w:r>
-        <w:t>:f</w:t>
-      </w:r>
-      <w:r>
-        <w:t>{</w:t>
-      </w:r>
-      <w:r>
-        <w:t>figure1</w:t>
-      </w:r>
-      <w:r>
-        <w:t>}</w:t>
-      </w:r>
-      <w:r>
-        <w:t>`</w:t>
-      </w:r>
-      <w:r>
         <w:t xml:space="preserve"> </w:t>
       </w:r>
       <w:r>
@@ -396,18 +372,6 @@
           <w:color w:val="FF0000"/>
         </w:rPr>
         <w:t xml:space="preserve">Figure </w:t>
-      </w:r>
-      <w:r>
-        <w:rPr>
-          <w:color w:val="FF0000"/>
-        </w:rPr>
-        <w:t>`</w:t>
-      </w:r>
-      <w:r>
-        <w:t>ref:f{figure2}</w:t>
-      </w:r>
-      <w:r>
-        <w:t>`</w:t>
       </w:r>
       <w:r>
         <w:t>.</w:t>

</xml_diff>

<commit_message>
Fixed problem in main
</commit_message>
<xml_diff>
--- a/test/Hello_world_tmp.docx
+++ b/test/Hello_world_tmp.docx
@@ -1,6 +1,6 @@
 
 <file path=word/document.xml><?xml version="1.0" encoding="utf-8"?>
-<w:document xmlns:wpc="http://schemas.microsoft.com/office/word/2010/wordprocessingCanvas" xmlns:cx="http://schemas.microsoft.com/office/drawing/2014/chartex" xmlns:mc="http://schemas.openxmlformats.org/markup-compatibility/2006" xmlns:o="urn:schemas-microsoft-com:office:office" xmlns:r="http://schemas.openxmlformats.org/officeDocument/2006/relationships" xmlns:m="http://schemas.openxmlformats.org/officeDocument/2006/math" xmlns:v="urn:schemas-microsoft-com:vml" xmlns:wp14="http://schemas.microsoft.com/office/word/2010/wordprocessingDrawing" xmlns:wp="http://schemas.openxmlformats.org/drawingml/2006/wordprocessingDrawing" xmlns:w10="urn:schemas-microsoft-com:office:word" xmlns:w="http://schemas.openxmlformats.org/wordprocessingml/2006/main" xmlns:w14="http://schemas.microsoft.com/office/word/2010/wordml" xmlns:w15="http://schemas.microsoft.com/office/word/2012/wordml" xmlns:w16se="http://schemas.microsoft.com/office/word/2015/wordml/symex" xmlns:wpg="http://schemas.microsoft.com/office/word/2010/wordprocessingGroup" xmlns:wpi="http://schemas.microsoft.com/office/word/2010/wordprocessingInk" xmlns:wne="http://schemas.microsoft.com/office/word/2006/wordml" xmlns:wps="http://schemas.microsoft.com/office/word/2010/wordprocessingShape" mc:Ignorable="w14 w15 w16se wp14">
+<w:document xmlns:wpc="http://schemas.microsoft.com/office/word/2010/wordprocessingCanvas" xmlns:cx="http://schemas.microsoft.com/office/drawing/2014/chartex" xmlns:cx1="http://schemas.microsoft.com/office/drawing/2015/9/8/chartex" xmlns:cx2="http://schemas.microsoft.com/office/drawing/2015/10/21/chartex" xmlns:cx3="http://schemas.microsoft.com/office/drawing/2016/5/9/chartex" xmlns:cx4="http://schemas.microsoft.com/office/drawing/2016/5/10/chartex" xmlns:cx5="http://schemas.microsoft.com/office/drawing/2016/5/11/chartex" xmlns:cx6="http://schemas.microsoft.com/office/drawing/2016/5/12/chartex" xmlns:cx7="http://schemas.microsoft.com/office/drawing/2016/5/13/chartex" xmlns:cx8="http://schemas.microsoft.com/office/drawing/2016/5/14/chartex" xmlns:mc="http://schemas.openxmlformats.org/markup-compatibility/2006" xmlns:aink="http://schemas.microsoft.com/office/drawing/2016/ink" xmlns:am3d="http://schemas.microsoft.com/office/drawing/2017/model3d" xmlns:o="urn:schemas-microsoft-com:office:office" xmlns:r="http://schemas.openxmlformats.org/officeDocument/2006/relationships" xmlns:m="http://schemas.openxmlformats.org/officeDocument/2006/math" xmlns:v="urn:schemas-microsoft-com:vml" xmlns:wp14="http://schemas.microsoft.com/office/word/2010/wordprocessingDrawing" xmlns:wp="http://schemas.openxmlformats.org/drawingml/2006/wordprocessingDrawing" xmlns:w10="urn:schemas-microsoft-com:office:word" xmlns:w="http://schemas.openxmlformats.org/wordprocessingml/2006/main" xmlns:w14="http://schemas.microsoft.com/office/word/2010/wordml" xmlns:w15="http://schemas.microsoft.com/office/word/2012/wordml" xmlns:w16cid="http://schemas.microsoft.com/office/word/2016/wordml/cid" xmlns:w16se="http://schemas.microsoft.com/office/word/2015/wordml/symex" xmlns:wpg="http://schemas.microsoft.com/office/word/2010/wordprocessingGroup" xmlns:wpi="http://schemas.microsoft.com/office/word/2010/wordprocessingInk" xmlns:wne="http://schemas.microsoft.com/office/word/2006/wordml" xmlns:wps="http://schemas.microsoft.com/office/word/2010/wordprocessingShape" mc:Ignorable="w14 w15 w16se w16cid wp14">
   <w:body>
     <w:p>
       <w:pPr>
@@ -36,64 +36,138 @@
         <w:rPr>
           <w:rFonts w:ascii="Times New Roman" w:hAnsi="Times New Roman" w:cs="Times New Roman"/>
         </w:rPr>
-        <w:t>is a section lvl 0 ^sec</w:t>
-      </w:r>
-      <w:r>
-        <w:rPr>
-          <w:rFonts w:ascii="Times New Roman" w:hAnsi="Times New Roman" w:cs="Times New Roman"/>
-          <w:lang w:val="en-150"/>
+        <w:t xml:space="preserve">is a section lvl 0 </w:t>
+      </w:r>
+      <w:r>
+        <w:rPr>
+          <w:rFonts w:ascii="Times New Roman" w:hAnsi="Times New Roman" w:cs="Times New Roman"/>
+        </w:rPr>
+        <w:t>;</w:t>
+      </w:r>
+    </w:p>
+    <w:p>
+      <w:pPr>
+        <w:rPr>
+          <w:rFonts w:ascii="Times New Roman" w:hAnsi="Times New Roman" w:cs="Times New Roman"/>
+        </w:rPr>
+      </w:pPr>
+    </w:p>
+    <w:p>
+      <w:pPr>
+        <w:rPr>
+          <w:rFonts w:ascii="Times New Roman" w:hAnsi="Times New Roman" w:cs="Times New Roman"/>
+        </w:rPr>
+      </w:pPr>
+      <w:r>
+        <w:rPr>
+          <w:rFonts w:ascii="Times New Roman" w:hAnsi="Times New Roman" w:cs="Times New Roman"/>
+        </w:rPr>
+        <w:t>Video provides a powerful way to help you prove your point. When you click Online Video, you can paste in the embed code for the video you want to add. You can also type a keyword to search online for the video that best fits your document.</w:t>
+      </w:r>
+    </w:p>
+    <w:p>
+      <w:pPr>
+        <w:rPr>
+          <w:rFonts w:ascii="Times New Roman" w:hAnsi="Times New Roman" w:cs="Times New Roman"/>
+        </w:rPr>
+      </w:pPr>
+      <w:r>
+        <w:rPr>
+          <w:rFonts w:ascii="Times New Roman" w:hAnsi="Times New Roman" w:cs="Times New Roman"/>
+        </w:rPr>
+        <w:t>To make your document look professionally produced, Word provides header, footer, cover page, and text box designs that complement each other. For example, you can add a matching cover page, header, and sidebar. Click Insert and then choose the elements you want from the different galleries.</w:t>
+      </w:r>
+    </w:p>
+    <w:p>
+      <w:pPr>
+        <w:rPr>
+          <w:rFonts w:ascii="Times New Roman" w:hAnsi="Times New Roman" w:cs="Times New Roman"/>
+        </w:rPr>
+      </w:pPr>
+      <w:r>
+        <w:rPr>
+          <w:rFonts w:ascii="Times New Roman" w:hAnsi="Times New Roman" w:cs="Times New Roman"/>
+        </w:rPr>
+        <w:t>Themes and styles also help keep your document coordinated. When you click Design and choose a new Theme, the pictures, charts, and SmartArt graphics change to match your new theme. When you apply styles, your headings change to match the new theme.</w:t>
+      </w:r>
+    </w:p>
+    <w:p>
+      <w:pPr>
+        <w:rPr>
+          <w:rFonts w:ascii="Times New Roman" w:hAnsi="Times New Roman" w:cs="Times New Roman"/>
+        </w:rPr>
+      </w:pPr>
+      <w:r>
+        <w:rPr>
+          <w:rFonts w:ascii="Times New Roman" w:hAnsi="Times New Roman" w:cs="Times New Roman"/>
+        </w:rPr>
+        <w:t>Save time in Word with new buttons that show up where you need them. To change the way a picture fits in your document, click it and a button for layout options appears next to it. When you work on a table, click where you want to add a row or a column, and then click the plus sign.</w:t>
+      </w:r>
+    </w:p>
+    <w:p>
+      <w:pPr>
+        <w:keepNext/>
+        <w:rPr>
+          <w:rFonts w:ascii="Times New Roman" w:hAnsi="Times New Roman" w:cs="Times New Roman"/>
+        </w:rPr>
+      </w:pPr>
+    </w:p>
+    <w:p>
+      <w:pPr>
+        <w:pStyle w:val="Caption"/>
+        <w:rPr>
+          <w:rFonts w:ascii="Times New Roman" w:hAnsi="Times New Roman" w:cs="Times New Roman"/>
+        </w:rPr>
+      </w:pPr>
+      <w:r>
+        <w:rPr>
+          <w:rFonts w:ascii="Times New Roman" w:hAnsi="Times New Roman" w:cs="Times New Roman"/>
+        </w:rPr>
+        <w:t xml:space="preserve">Figure </w:t>
+      </w:r>
+      <w:r>
+        <w:rPr>
+          <w:rFonts w:ascii="Times New Roman" w:hAnsi="Times New Roman" w:cs="Times New Roman"/>
+        </w:rPr>
+        <w:fldChar w:fldCharType="begin"/>
+      </w:r>
+      <w:r>
+        <w:rPr>
+          <w:rFonts w:ascii="Times New Roman" w:hAnsi="Times New Roman" w:cs="Times New Roman"/>
+        </w:rPr>
+        <w:instrText xml:space="preserve"> SEQ Figure \* ARABIC </w:instrText>
+      </w:r>
+      <w:r>
+        <w:rPr>
+          <w:rFonts w:ascii="Times New Roman" w:hAnsi="Times New Roman" w:cs="Times New Roman"/>
+        </w:rPr>
+        <w:fldChar w:fldCharType="separate"/>
+      </w:r>
+      <w:r>
+        <w:rPr>
+          <w:rFonts w:ascii="Times New Roman" w:hAnsi="Times New Roman" w:cs="Times New Roman"/>
+          <w:noProof/>
         </w:rPr>
         <w:t>1</w:t>
       </w:r>
       <w:r>
         <w:rPr>
           <w:rFonts w:ascii="Times New Roman" w:hAnsi="Times New Roman" w:cs="Times New Roman"/>
-        </w:rPr>
-        <w:t>{</w:t>
-      </w:r>
-      <w:r>
-        <w:rPr>
-          <w:rFonts w:ascii="Times New Roman" w:hAnsi="Times New Roman" w:cs="Times New Roman"/>
-        </w:rPr>
-        <w:t>lable1</w:t>
-      </w:r>
-      <w:r>
-        <w:rPr>
-          <w:rFonts w:ascii="Times New Roman" w:hAnsi="Times New Roman" w:cs="Times New Roman"/>
-        </w:rPr>
-        <w:t>}</w:t>
-      </w:r>
-      <w:r>
-        <w:rPr>
-          <w:rFonts w:ascii="Times New Roman" w:hAnsi="Times New Roman" w:cs="Times New Roman"/>
-        </w:rPr>
-        <w:t>^</w:t>
-      </w:r>
-      <w:r>
-        <w:rPr>
-          <w:rFonts w:ascii="Times New Roman" w:hAnsi="Times New Roman" w:cs="Times New Roman"/>
-        </w:rPr>
-        <w:t>;</w:t>
-      </w:r>
-    </w:p>
-    <w:p>
-      <w:pPr>
-        <w:rPr>
-          <w:rFonts w:ascii="Times New Roman" w:hAnsi="Times New Roman" w:cs="Times New Roman"/>
-        </w:rPr>
-      </w:pPr>
-    </w:p>
-    <w:p>
-      <w:pPr>
-        <w:rPr>
-          <w:rFonts w:ascii="Times New Roman" w:hAnsi="Times New Roman" w:cs="Times New Roman"/>
-        </w:rPr>
-      </w:pPr>
-      <w:r>
-        <w:rPr>
-          <w:rFonts w:ascii="Times New Roman" w:hAnsi="Times New Roman" w:cs="Times New Roman"/>
-        </w:rPr>
-        <w:t>Video provides a powerful way to help you prove your point. When you click Online Video, you can paste in the embed code for the video you want to add. You can also type a keyword to search online for the video that best fits your document.</w:t>
+          <w:noProof/>
+        </w:rPr>
+        <w:fldChar w:fldCharType="end"/>
+      </w:r>
+      <w:r>
+        <w:rPr>
+          <w:rFonts w:ascii="Times New Roman" w:hAnsi="Times New Roman" w:cs="Times New Roman"/>
+        </w:rPr>
+        <w:t xml:space="preserve">: Random </w:t>
+      </w:r>
+      <w:r>
+        <w:rPr>
+          <w:rFonts w:ascii="Times New Roman" w:hAnsi="Times New Roman" w:cs="Times New Roman"/>
+        </w:rPr>
+        <w:t xml:space="preserve"> </w:t>
       </w:r>
     </w:p>
     <w:p>
@@ -137,117 +211,6 @@
     </w:p>
     <w:p>
       <w:pPr>
-        <w:keepNext/>
-        <w:rPr>
-          <w:rFonts w:ascii="Times New Roman" w:hAnsi="Times New Roman" w:cs="Times New Roman"/>
-        </w:rPr>
-      </w:pPr>
-    </w:p>
-    <w:p>
-      <w:pPr>
-        <w:pStyle w:val="Caption"/>
-        <w:rPr>
-          <w:rFonts w:ascii="Times New Roman" w:hAnsi="Times New Roman" w:cs="Times New Roman"/>
-        </w:rPr>
-      </w:pPr>
-      <w:r>
-        <w:rPr>
-          <w:rFonts w:ascii="Times New Roman" w:hAnsi="Times New Roman" w:cs="Times New Roman"/>
-        </w:rPr>
-        <w:t xml:space="preserve">Figure </w:t>
-      </w:r>
-      <w:r>
-        <w:rPr>
-          <w:rFonts w:ascii="Times New Roman" w:hAnsi="Times New Roman" w:cs="Times New Roman"/>
-        </w:rPr>
-        <w:fldChar w:fldCharType="begin"/>
-      </w:r>
-      <w:r>
-        <w:rPr>
-          <w:rFonts w:ascii="Times New Roman" w:hAnsi="Times New Roman" w:cs="Times New Roman"/>
-        </w:rPr>
-        <w:instrText xml:space="preserve"> SEQ Figure \* ARABIC </w:instrText>
-      </w:r>
-      <w:r>
-        <w:rPr>
-          <w:rFonts w:ascii="Times New Roman" w:hAnsi="Times New Roman" w:cs="Times New Roman"/>
-        </w:rPr>
-        <w:fldChar w:fldCharType="separate"/>
-      </w:r>
-      <w:r>
-        <w:rPr>
-          <w:rFonts w:ascii="Times New Roman" w:hAnsi="Times New Roman" w:cs="Times New Roman"/>
-          <w:noProof/>
-        </w:rPr>
-        <w:t>1</w:t>
-      </w:r>
-      <w:r>
-        <w:rPr>
-          <w:rFonts w:ascii="Times New Roman" w:hAnsi="Times New Roman" w:cs="Times New Roman"/>
-          <w:noProof/>
-        </w:rPr>
-        <w:fldChar w:fldCharType="end"/>
-      </w:r>
-      <w:r>
-        <w:rPr>
-          <w:rFonts w:ascii="Times New Roman" w:hAnsi="Times New Roman" w:cs="Times New Roman"/>
-        </w:rPr>
-        <w:t>: Random ^fig{figure1}</w:t>
-      </w:r>
-      <w:r>
-        <w:rPr>
-          <w:rFonts w:ascii="Times New Roman" w:hAnsi="Times New Roman" w:cs="Times New Roman"/>
-        </w:rPr>
-        <w:t>^</w:t>
-      </w:r>
-      <w:r>
-        <w:rPr>
-          <w:rFonts w:ascii="Times New Roman" w:hAnsi="Times New Roman" w:cs="Times New Roman"/>
-        </w:rPr>
-        <w:t xml:space="preserve"> ^fig{figure2}^</w:t>
-      </w:r>
-    </w:p>
-    <w:p>
-      <w:pPr>
-        <w:rPr>
-          <w:rFonts w:ascii="Times New Roman" w:hAnsi="Times New Roman" w:cs="Times New Roman"/>
-        </w:rPr>
-      </w:pPr>
-      <w:r>
-        <w:rPr>
-          <w:rFonts w:ascii="Times New Roman" w:hAnsi="Times New Roman" w:cs="Times New Roman"/>
-        </w:rPr>
-        <w:t>To make your document look professionally produced, Word provides header, footer, cover page, and text box designs that complement each other. For example, you can add a matching cover page, header, and sidebar. Click Insert and then choose the elements you want from the different galleries.</w:t>
-      </w:r>
-    </w:p>
-    <w:p>
-      <w:pPr>
-        <w:rPr>
-          <w:rFonts w:ascii="Times New Roman" w:hAnsi="Times New Roman" w:cs="Times New Roman"/>
-        </w:rPr>
-      </w:pPr>
-      <w:r>
-        <w:rPr>
-          <w:rFonts w:ascii="Times New Roman" w:hAnsi="Times New Roman" w:cs="Times New Roman"/>
-        </w:rPr>
-        <w:t>Themes and styles also help keep your document coordinated. When you click Design and choose a new Theme, the pictures, charts, and SmartArt graphics change to match your new theme. When you apply styles, your headings change to match the new theme.</w:t>
-      </w:r>
-    </w:p>
-    <w:p>
-      <w:pPr>
-        <w:rPr>
-          <w:rFonts w:ascii="Times New Roman" w:hAnsi="Times New Roman" w:cs="Times New Roman"/>
-        </w:rPr>
-      </w:pPr>
-      <w:r>
-        <w:rPr>
-          <w:rFonts w:ascii="Times New Roman" w:hAnsi="Times New Roman" w:cs="Times New Roman"/>
-        </w:rPr>
-        <w:t>Save time in Word with new buttons that show up where you need them. To change the way a picture fits in your document, click it and a button for layout options appears next to it. When you work on a table, click where you want to add a row or a column, and then click the plus sign.</w:t>
-      </w:r>
-    </w:p>
-    <w:p>
-      <w:pPr>
         <w:rPr>
           <w:rFonts w:ascii="Times New Roman" w:hAnsi="Times New Roman" w:cs="Times New Roman"/>
         </w:rPr>
@@ -270,19 +233,7 @@
         <w:rPr>
           <w:rFonts w:ascii="Times New Roman" w:hAnsi="Times New Roman" w:cs="Times New Roman"/>
         </w:rPr>
-        <w:t>This a subsection lvl1 ^sec</w:t>
-      </w:r>
-      <w:r>
-        <w:rPr>
-          <w:rFonts w:ascii="Times New Roman" w:hAnsi="Times New Roman" w:cs="Times New Roman"/>
-        </w:rPr>
-        <w:t>2</w:t>
-      </w:r>
-      <w:r>
-        <w:rPr>
-          <w:rFonts w:ascii="Times New Roman" w:hAnsi="Times New Roman" w:cs="Times New Roman"/>
-        </w:rPr>
-        <w:t>{lable2}^</w:t>
+        <w:t xml:space="preserve">This a subsection lvl1 </w:t>
       </w:r>
     </w:p>
     <w:p>
@@ -349,15 +300,15 @@
         </w:pBdr>
         <w:rPr>
           <w:rFonts w:ascii="Times New Roman" w:hAnsi="Times New Roman" w:cs="Times New Roman"/>
-          <w:lang w:val="en-150"/>
-        </w:rPr>
-      </w:pPr>
-      <w:r>
-        <w:rPr>
-          <w:rFonts w:ascii="Times New Roman" w:hAnsi="Times New Roman" w:cs="Times New Roman"/>
-          <w:lang w:val="en-150"/>
-        </w:rPr>
-        <w:t>Figure 3: Text Box figure ^fig{FigureBox}^</w:t>
+          <w:lang/>
+        </w:rPr>
+      </w:pPr>
+      <w:r>
+        <w:rPr>
+          <w:rFonts w:ascii="Times New Roman" w:hAnsi="Times New Roman" w:cs="Times New Roman"/>
+          <w:lang/>
+        </w:rPr>
+        <w:t xml:space="preserve">Figure 3: Text Box figure </w:t>
       </w:r>
     </w:p>
     <w:p>
@@ -449,19 +400,7 @@
         <w:rPr>
           <w:rFonts w:ascii="Times New Roman" w:hAnsi="Times New Roman" w:cs="Times New Roman"/>
         </w:rPr>
-        <w:t>This is a lvl 0 section ^sec</w:t>
-      </w:r>
-      <w:r>
-        <w:rPr>
-          <w:rFonts w:ascii="Times New Roman" w:hAnsi="Times New Roman" w:cs="Times New Roman"/>
-        </w:rPr>
-        <w:t>1</w:t>
-      </w:r>
-      <w:r>
-        <w:rPr>
-          <w:rFonts w:ascii="Times New Roman" w:hAnsi="Times New Roman" w:cs="Times New Roman"/>
-        </w:rPr>
-        <w:t>{lable3}^</w:t>
+        <w:t xml:space="preserve">This is a lvl 0 section </w:t>
       </w:r>
     </w:p>
     <w:p>
@@ -540,13 +479,7 @@
         <w:rPr>
           <w:rFonts w:ascii="Times New Roman" w:hAnsi="Times New Roman" w:cs="Times New Roman"/>
         </w:rPr>
-        <w:t>: Whatever ^tbl{table1}</w:t>
-      </w:r>
-      <w:r>
-        <w:rPr>
-          <w:rFonts w:ascii="Times New Roman" w:hAnsi="Times New Roman" w:cs="Times New Roman"/>
-        </w:rPr>
-        <w:t>^</w:t>
+        <w:t xml:space="preserve">: Whatever </w:t>
       </w:r>
     </w:p>
     <w:tbl>
@@ -787,44 +720,7 @@
           <w:rFonts w:ascii="Times New Roman" w:hAnsi="Times New Roman" w:cs="Times New Roman"/>
           <w:color w:val="FF0000"/>
         </w:rPr>
-        <w:t>`</w:t>
-      </w:r>
-      <w:r>
-        <w:rPr>
-          <w:rFonts w:ascii="Times New Roman" w:hAnsi="Times New Roman" w:cs="Times New Roman"/>
-        </w:rPr>
-        <w:t>f</w:t>
-      </w:r>
-      <w:r>
-        <w:rPr>
-          <w:rFonts w:ascii="Times New Roman" w:hAnsi="Times New Roman" w:cs="Times New Roman"/>
-          <w:lang w:val="en-150"/>
-        </w:rPr>
-        <w:t>ig</w:t>
-      </w:r>
-      <w:r>
-        <w:rPr>
-          <w:rFonts w:ascii="Times New Roman" w:hAnsi="Times New Roman" w:cs="Times New Roman"/>
-        </w:rPr>
-        <w:t>{</w:t>
-      </w:r>
-      <w:r>
-        <w:rPr>
-          <w:rFonts w:ascii="Times New Roman" w:hAnsi="Times New Roman" w:cs="Times New Roman"/>
-        </w:rPr>
-        <w:t>figure1</w:t>
-      </w:r>
-      <w:r>
-        <w:rPr>
-          <w:rFonts w:ascii="Times New Roman" w:hAnsi="Times New Roman" w:cs="Times New Roman"/>
-        </w:rPr>
-        <w:t>}</w:t>
-      </w:r>
-      <w:r>
-        <w:rPr>
-          <w:rFonts w:ascii="Times New Roman" w:hAnsi="Times New Roman" w:cs="Times New Roman"/>
-        </w:rPr>
-        <w:t>`</w:t>
+        <w:t>1</w:t>
       </w:r>
       <w:r>
         <w:rPr>
@@ -856,32 +752,7 @@
           <w:rFonts w:ascii="Times New Roman" w:hAnsi="Times New Roman" w:cs="Times New Roman"/>
           <w:color w:val="FF0000"/>
         </w:rPr>
-        <w:t>`</w:t>
-      </w:r>
-      <w:r>
-        <w:rPr>
-          <w:rFonts w:ascii="Times New Roman" w:hAnsi="Times New Roman" w:cs="Times New Roman"/>
-        </w:rPr>
-        <w:t>f</w:t>
-      </w:r>
-      <w:r>
-        <w:rPr>
-          <w:rFonts w:ascii="Times New Roman" w:hAnsi="Times New Roman" w:cs="Times New Roman"/>
-          <w:lang w:val="en-150"/>
-        </w:rPr>
-        <w:t>ig</w:t>
-      </w:r>
-      <w:r>
-        <w:rPr>
-          <w:rFonts w:ascii="Times New Roman" w:hAnsi="Times New Roman" w:cs="Times New Roman"/>
-        </w:rPr>
-        <w:t>{figure2}</w:t>
-      </w:r>
-      <w:r>
-        <w:rPr>
-          <w:rFonts w:ascii="Times New Roman" w:hAnsi="Times New Roman" w:cs="Times New Roman"/>
-        </w:rPr>
-        <w:t>`</w:t>
+        <w:t>2</w:t>
       </w:r>
       <w:r>
         <w:rPr>
@@ -913,41 +784,7 @@
         <w:rPr>
           <w:rFonts w:ascii="Times New Roman" w:hAnsi="Times New Roman" w:cs="Times New Roman"/>
         </w:rPr>
-        <w:t>`</w:t>
-      </w:r>
-      <w:r>
-        <w:rPr>
-          <w:rFonts w:ascii="Times New Roman" w:hAnsi="Times New Roman" w:cs="Times New Roman"/>
-          <w:lang w:val="en-150"/>
-        </w:rPr>
-        <w:t>t</w:t>
-      </w:r>
-      <w:r>
-        <w:rPr>
-          <w:rFonts w:ascii="Times New Roman" w:hAnsi="Times New Roman" w:cs="Times New Roman"/>
-          <w:lang w:val="en-150"/>
-        </w:rPr>
-        <w:t>bl</w:t>
-      </w:r>
-      <w:r>
-        <w:rPr>
-          <w:rFonts w:ascii="Times New Roman" w:hAnsi="Times New Roman" w:cs="Times New Roman"/>
-          <w:lang w:val="en-150"/>
-        </w:rPr>
-        <w:t>{</w:t>
-      </w:r>
-      <w:r>
-        <w:rPr>
-          <w:rFonts w:ascii="Times New Roman" w:hAnsi="Times New Roman" w:cs="Times New Roman"/>
-        </w:rPr>
-        <w:t>table1</w:t>
-      </w:r>
-      <w:r>
-        <w:rPr>
-          <w:rFonts w:ascii="Times New Roman" w:hAnsi="Times New Roman" w:cs="Times New Roman"/>
-          <w:lang w:val="en-150"/>
-        </w:rPr>
-        <w:t>}`</w:t>
+        <w:t>1</w:t>
       </w:r>
       <w:r>
         <w:rPr>
@@ -1003,14 +840,14 @@
       <w:r>
         <w:rPr>
           <w:rFonts w:ascii="Times New Roman" w:hAnsi="Times New Roman" w:cs="Times New Roman"/>
-          <w:lang w:val="en-150"/>
+          <w:lang/>
         </w:rPr>
         <w:t xml:space="preserve">, </w:t>
       </w:r>
       <w:r>
         <w:rPr>
           <w:rFonts w:ascii="Times New Roman" w:hAnsi="Times New Roman" w:cs="Times New Roman"/>
-          <w:lang w:val="en-150"/>
+          <w:lang/>
         </w:rPr>
         <w:t>[</w:t>
       </w:r>
@@ -1018,15 +855,15 @@
         <w:rPr>
           <w:rFonts w:ascii="Times New Roman" w:hAnsi="Times New Roman" w:cs="Times New Roman"/>
           <w:color w:val="385623" w:themeColor="accent6" w:themeShade="80"/>
-          <w:lang w:val="en-150"/>
-        </w:rPr>
-        <w:t>`cite{paper1}`</w:t>
+          <w:lang/>
+        </w:rPr>
+        <w:t>1</w:t>
       </w:r>
       <w:r>
         <w:rPr>
           <w:rFonts w:ascii="Times New Roman" w:hAnsi="Times New Roman" w:cs="Times New Roman"/>
           <w:color w:val="FF0000"/>
-          <w:lang w:val="en-150"/>
+          <w:lang/>
         </w:rPr>
         <w:t>]</w:t>
       </w:r>
@@ -1052,7 +889,7 @@
       <w:r>
         <w:rPr>
           <w:rFonts w:ascii="Times New Roman" w:hAnsi="Times New Roman" w:cs="Times New Roman"/>
-          <w:lang w:val="en-150"/>
+          <w:lang/>
         </w:rPr>
         <w:t xml:space="preserve"> </w:t>
       </w:r>
@@ -1067,53 +904,110 @@
         <w:rPr>
           <w:rFonts w:ascii="Times New Roman" w:hAnsi="Times New Roman" w:cs="Times New Roman"/>
           <w:color w:val="FF0000"/>
-          <w:lang w:val="en-150"/>
-        </w:rPr>
-        <w:t>`</w:t>
+          <w:lang/>
+        </w:rPr>
+        <w:t>2</w:t>
+      </w:r>
+      <w:r>
+        <w:rPr>
+          <w:rFonts w:ascii="Times New Roman" w:hAnsi="Times New Roman" w:cs="Times New Roman"/>
+        </w:rPr>
+        <w:t>. When you work on a table, click where you want to add a row or a column, and then click the plus sign.</w:t>
+      </w:r>
+      <w:r>
+        <w:rPr>
+          <w:rFonts w:ascii="Times New Roman" w:hAnsi="Times New Roman" w:cs="Times New Roman"/>
+        </w:rPr>
+        <w:t xml:space="preserve"> </w:t>
+      </w:r>
+      <w:r>
+        <w:rPr>
+          <w:rFonts w:ascii="Times New Roman" w:hAnsi="Times New Roman" w:cs="Times New Roman"/>
+        </w:rPr>
+        <w:t>Reading is easier, too, in the new Reading view. You can collapse parts of the document and focus on the text you want. If you need to stop reading before you reach the end, Word remembers where you left off - even on another device.</w:t>
+      </w:r>
+    </w:p>
+    <w:p>
+      <w:pPr>
+        <w:rPr>
+          <w:rFonts w:ascii="Times New Roman" w:hAnsi="Times New Roman" w:cs="Times New Roman"/>
+        </w:rPr>
+      </w:pPr>
+      <w:r>
+        <w:rPr>
+          <w:rFonts w:ascii="Times New Roman" w:hAnsi="Times New Roman" w:cs="Times New Roman"/>
+        </w:rPr>
+        <w:t>Video provides a powerful way to</w:t>
+      </w:r>
+      <w:r>
+        <w:rPr>
+          <w:rFonts w:ascii="Times New Roman" w:hAnsi="Times New Roman" w:cs="Times New Roman"/>
+        </w:rPr>
+        <w:t xml:space="preserve"> </w:t>
       </w:r>
       <w:r>
         <w:rPr>
           <w:rFonts w:ascii="Times New Roman" w:hAnsi="Times New Roman" w:cs="Times New Roman"/>
           <w:color w:val="FF0000"/>
         </w:rPr>
-        <w:t>s</w:t>
+        <w:t>Section</w:t>
       </w:r>
       <w:r>
         <w:rPr>
           <w:rFonts w:ascii="Times New Roman" w:hAnsi="Times New Roman" w:cs="Times New Roman"/>
           <w:color w:val="FF0000"/>
-          <w:lang w:val="en-150"/>
-        </w:rPr>
-        <w:t>ec1</w:t>
+        </w:rPr>
+        <w:t xml:space="preserve"> </w:t>
       </w:r>
       <w:r>
         <w:rPr>
           <w:rFonts w:ascii="Times New Roman" w:hAnsi="Times New Roman" w:cs="Times New Roman"/>
           <w:color w:val="FF0000"/>
-          <w:lang w:val="en-150"/>
-        </w:rPr>
-        <w:t>{</w:t>
+          <w:lang/>
+        </w:rPr>
+        <w:t>1.1</w:t>
       </w:r>
       <w:r>
         <w:rPr>
           <w:rFonts w:ascii="Times New Roman" w:hAnsi="Times New Roman" w:cs="Times New Roman"/>
           <w:color w:val="FF0000"/>
         </w:rPr>
-        <w:t>lable</w:t>
+        <w:t xml:space="preserve"> </w:t>
+      </w:r>
+      <w:r>
+        <w:rPr>
+          <w:rFonts w:ascii="Times New Roman" w:hAnsi="Times New Roman" w:cs="Times New Roman"/>
+        </w:rPr>
+        <w:t>help you prove your point. When you click Online Video, you can paste in the embed code for the video you want to add. You can also type a keyword to search online for the video that best fits your document. To make your document look professionally produced, Word provides header, footer, cover page, and text box designs that complement each other. For example, you can add a matching cover page, header, and sidebar.</w:t>
+      </w:r>
+    </w:p>
+    <w:p>
+      <w:pPr>
+        <w:rPr>
+          <w:rFonts w:ascii="Times New Roman" w:hAnsi="Times New Roman" w:cs="Times New Roman"/>
+        </w:rPr>
+      </w:pPr>
+      <w:r>
+        <w:rPr>
+          <w:rFonts w:ascii="Times New Roman" w:hAnsi="Times New Roman" w:cs="Times New Roman"/>
+        </w:rPr>
+        <w:lastRenderedPageBreak/>
+        <w:t xml:space="preserve">Click Insert and then choose the elements you want from the different galleries. Themes and styles also help keep your document coordinated. When you click Design and choose a new Theme, the pictures, charts, </w:t>
       </w:r>
       <w:r>
         <w:rPr>
           <w:rFonts w:ascii="Times New Roman" w:hAnsi="Times New Roman" w:cs="Times New Roman"/>
           <w:color w:val="FF0000"/>
-          <w:lang w:val="en-150"/>
-        </w:rPr>
-        <w:t>3}`</w:t>
-      </w:r>
-      <w:r>
-        <w:rPr>
-          <w:rFonts w:ascii="Times New Roman" w:hAnsi="Times New Roman" w:cs="Times New Roman"/>
-        </w:rPr>
-        <w:t>. When you work on a table, click where you want to add a row or a column, and then click the plus sign.</w:t>
+          <w:lang/>
+        </w:rPr>
+        <w:t xml:space="preserve">Section </w:t>
+      </w:r>
+      <w:r>
+        <w:rPr>
+          <w:rFonts w:ascii="Times New Roman" w:hAnsi="Times New Roman" w:cs="Times New Roman"/>
+          <w:color w:val="FF0000"/>
+        </w:rPr>
+        <w:t>1</w:t>
       </w:r>
       <w:r>
         <w:rPr>
@@ -1125,20 +1019,50 @@
         <w:rPr>
           <w:rFonts w:ascii="Times New Roman" w:hAnsi="Times New Roman" w:cs="Times New Roman"/>
         </w:rPr>
-        <w:t>Reading is easier, too, in the new Reading view. You can collapse parts of the document and focus on the text you want. If you need to stop reading before you reach the end, Word remembers where you left off - even on another device.</w:t>
-      </w:r>
-    </w:p>
-    <w:p>
-      <w:pPr>
-        <w:rPr>
-          <w:rFonts w:ascii="Times New Roman" w:hAnsi="Times New Roman" w:cs="Times New Roman"/>
-        </w:rPr>
-      </w:pPr>
-      <w:r>
-        <w:rPr>
-          <w:rFonts w:ascii="Times New Roman" w:hAnsi="Times New Roman" w:cs="Times New Roman"/>
-        </w:rPr>
-        <w:t>Video provides a powerful way to</w:t>
+        <w:t>and SmartArt graphics change to match your new theme. When you apply styles, your headings change to match the new theme. Save time in Word with new buttons that show up where you need them.</w:t>
+      </w:r>
+    </w:p>
+    <w:p>
+      <w:pPr>
+        <w:rPr>
+          <w:rFonts w:ascii="Times New Roman" w:hAnsi="Times New Roman" w:cs="Times New Roman"/>
+        </w:rPr>
+      </w:pPr>
+      <w:r>
+        <w:rPr>
+          <w:rFonts w:ascii="Times New Roman" w:hAnsi="Times New Roman" w:cs="Times New Roman"/>
+        </w:rPr>
+        <w:t xml:space="preserve">To change the way a picture fits in your document, click it and a button for layout options appears next to it. When you work on a table, click where </w:t>
+      </w:r>
+      <w:r>
+        <w:rPr>
+          <w:rFonts w:ascii="Times New Roman" w:hAnsi="Times New Roman" w:cs="Times New Roman"/>
+          <w:color w:val="833C0B" w:themeColor="accent2" w:themeShade="80"/>
+        </w:rPr>
+        <w:t xml:space="preserve">paper </w:t>
+      </w:r>
+      <w:r>
+        <w:rPr>
+          <w:rFonts w:ascii="Times New Roman" w:hAnsi="Times New Roman" w:cs="Times New Roman"/>
+          <w:color w:val="833C0B" w:themeColor="accent2" w:themeShade="80"/>
+          <w:lang/>
+        </w:rPr>
+        <w:t>[</w:t>
+      </w:r>
+      <w:r>
+        <w:rPr>
+          <w:rFonts w:ascii="Times New Roman" w:hAnsi="Times New Roman" w:cs="Times New Roman"/>
+          <w:color w:val="833C0B" w:themeColor="accent2" w:themeShade="80"/>
+          <w:lang/>
+        </w:rPr>
+        <w:t>2</w:t>
+      </w:r>
+      <w:r>
+        <w:rPr>
+          <w:rFonts w:ascii="Times New Roman" w:hAnsi="Times New Roman" w:cs="Times New Roman"/>
+          <w:lang/>
+        </w:rPr>
+        <w:t>]</w:t>
       </w:r>
       <w:r>
         <w:rPr>
@@ -1149,459 +1073,155 @@
       <w:r>
         <w:rPr>
           <w:rFonts w:ascii="Times New Roman" w:hAnsi="Times New Roman" w:cs="Times New Roman"/>
+        </w:rPr>
+        <w:t>you want to add a row or a column, and then click the plus sign. Reading is easier, too, in the new Reading view</w:t>
+      </w:r>
+      <w:r>
+        <w:rPr>
+          <w:rFonts w:ascii="Times New Roman" w:hAnsi="Times New Roman" w:cs="Times New Roman"/>
+          <w:lang/>
+        </w:rPr>
+        <w:t xml:space="preserve"> [3]</w:t>
+      </w:r>
+      <w:r>
+        <w:rPr>
+          <w:rFonts w:ascii="Times New Roman" w:hAnsi="Times New Roman" w:cs="Times New Roman"/>
+        </w:rPr>
+        <w:t>. You can collapse parts of the document and focus on the text you want. If you need to stop reading before you reach the end, Word remembers where you left off - even on another device.</w:t>
+      </w:r>
+    </w:p>
+    <w:p>
+      <w:pPr>
+        <w:pStyle w:val="Heading2"/>
+        <w:rPr>
+          <w:rFonts w:ascii="Times New Roman" w:hAnsi="Times New Roman" w:cs="Times New Roman"/>
+        </w:rPr>
+      </w:pPr>
+      <w:r>
+        <w:rPr>
+          <w:rFonts w:ascii="Times New Roman" w:hAnsi="Times New Roman" w:cs="Times New Roman"/>
+        </w:rPr>
+        <w:t xml:space="preserve">LVL 1 section </w:t>
+      </w:r>
+    </w:p>
+    <w:p>
+      <w:pPr>
+        <w:rPr>
+          <w:rFonts w:ascii="Times New Roman" w:hAnsi="Times New Roman" w:cs="Times New Roman"/>
+        </w:rPr>
+      </w:pPr>
+      <w:r>
+        <w:rPr>
+          <w:rFonts w:ascii="Times New Roman" w:hAnsi="Times New Roman" w:cs="Times New Roman"/>
+        </w:rPr>
+        <w:t>Video provides a powerful way to help you prove your point. When you click Online Video, you can paste in the embed code for the video you want to add. You can also type a keyword to search online for the video that best fits your document. To make your document look professionally produced, Word provides header, footer, cover page, and text box designs that complement each other. For example, you can add a matching cover page, header, and sidebar</w:t>
+      </w:r>
+      <w:r>
+        <w:rPr>
+          <w:rFonts w:ascii="Times New Roman" w:hAnsi="Times New Roman" w:cs="Times New Roman"/>
+          <w:lang/>
+        </w:rPr>
+        <w:t xml:space="preserve"> </w:t>
+      </w:r>
+      <w:r>
+        <w:rPr>
+          <w:rFonts w:ascii="Times New Roman" w:hAnsi="Times New Roman" w:cs="Times New Roman"/>
           <w:color w:val="FF0000"/>
-        </w:rPr>
-        <w:t>Section</w:t>
+          <w:lang/>
+        </w:rPr>
+        <w:t xml:space="preserve">Section </w:t>
       </w:r>
       <w:r>
         <w:rPr>
           <w:rFonts w:ascii="Times New Roman" w:hAnsi="Times New Roman" w:cs="Times New Roman"/>
           <w:color w:val="FF0000"/>
+          <w:lang/>
+        </w:rPr>
+        <w:t>2.1</w:t>
+      </w:r>
+      <w:r>
+        <w:rPr>
+          <w:rFonts w:ascii="Times New Roman" w:hAnsi="Times New Roman" w:cs="Times New Roman"/>
+        </w:rPr>
+        <w:t>. Click Insert and then choose the elements you want from the different galleries. Themes and styles also help keep your document coordinated. When you click Design and choose a new Theme, the pictures, charts, and SmartArt graphics change to match your new theme. When you apply styles, your headings change to match the new theme. Save time in Word with new buttons that show up where you need them.</w:t>
+      </w:r>
+    </w:p>
+    <w:p>
+      <w:pPr>
+        <w:rPr>
+          <w:rFonts w:ascii="Times New Roman" w:hAnsi="Times New Roman" w:cs="Times New Roman"/>
+        </w:rPr>
+      </w:pPr>
+    </w:p>
+    <w:p>
+      <w:pPr>
+        <w:pStyle w:val="Heading1"/>
+        <w:rPr>
+          <w:rFonts w:ascii="Times New Roman" w:hAnsi="Times New Roman" w:cs="Times New Roman"/>
+        </w:rPr>
+      </w:pPr>
+      <w:r>
+        <w:rPr>
+          <w:rFonts w:ascii="Times New Roman" w:hAnsi="Times New Roman" w:cs="Times New Roman"/>
+        </w:rPr>
+        <w:t xml:space="preserve">References </w:t>
+      </w:r>
+    </w:p>
+    <w:p>
+      <w:pPr>
+        <w:rPr>
+          <w:rFonts w:ascii="Times New Roman" w:hAnsi="Times New Roman" w:cs="Times New Roman"/>
+        </w:rPr>
+      </w:pPr>
+      <w:r>
+        <w:rPr>
+          <w:rFonts w:ascii="Times New Roman" w:hAnsi="Times New Roman" w:cs="Times New Roman"/>
+        </w:rPr>
+        <w:t>[1] cite paper whatever 2000</w:t>
+      </w:r>
+      <w:r>
+        <w:rPr>
+          <w:rFonts w:ascii="Times New Roman" w:hAnsi="Times New Roman" w:cs="Times New Roman"/>
         </w:rPr>
         <w:t xml:space="preserve"> </w:t>
       </w:r>
-      <w:r>
-        <w:rPr>
-          <w:rFonts w:ascii="Times New Roman" w:hAnsi="Times New Roman" w:cs="Times New Roman"/>
-          <w:color w:val="FF0000"/>
-          <w:lang w:val="en-150"/>
-        </w:rPr>
-        <w:t>`</w:t>
-      </w:r>
-      <w:r>
-        <w:rPr>
-          <w:rFonts w:ascii="Times New Roman" w:hAnsi="Times New Roman" w:cs="Times New Roman"/>
-          <w:color w:val="FF0000"/>
-        </w:rPr>
-        <w:t>s</w:t>
-      </w:r>
-      <w:r>
-        <w:rPr>
-          <w:rFonts w:ascii="Times New Roman" w:hAnsi="Times New Roman" w:cs="Times New Roman"/>
-          <w:color w:val="FF0000"/>
-          <w:lang w:val="en-150"/>
-        </w:rPr>
-        <w:t>ec</w:t>
-      </w:r>
-      <w:r>
-        <w:rPr>
-          <w:rFonts w:ascii="Times New Roman" w:hAnsi="Times New Roman" w:cs="Times New Roman"/>
-          <w:color w:val="FF0000"/>
-          <w:lang w:val="en-150"/>
-        </w:rPr>
-        <w:t>2</w:t>
-      </w:r>
-      <w:r>
-        <w:rPr>
-          <w:rFonts w:ascii="Times New Roman" w:hAnsi="Times New Roman" w:cs="Times New Roman"/>
-          <w:color w:val="FF0000"/>
-          <w:lang w:val="en-150"/>
-        </w:rPr>
-        <w:t>{</w:t>
-      </w:r>
-      <w:r>
-        <w:rPr>
-          <w:rFonts w:ascii="Times New Roman" w:hAnsi="Times New Roman" w:cs="Times New Roman"/>
-          <w:color w:val="FF0000"/>
-        </w:rPr>
-        <w:t>lable2</w:t>
-      </w:r>
-      <w:r>
-        <w:rPr>
-          <w:rFonts w:ascii="Times New Roman" w:hAnsi="Times New Roman" w:cs="Times New Roman"/>
-          <w:color w:val="FF0000"/>
-          <w:lang w:val="en-150"/>
-        </w:rPr>
-        <w:t>}`</w:t>
-      </w:r>
-      <w:r>
-        <w:rPr>
-          <w:rFonts w:ascii="Times New Roman" w:hAnsi="Times New Roman" w:cs="Times New Roman"/>
-          <w:color w:val="FF0000"/>
+    </w:p>
+    <w:p>
+      <w:pPr>
+        <w:rPr>
+          <w:rFonts w:ascii="Times New Roman" w:hAnsi="Times New Roman" w:cs="Times New Roman"/>
+        </w:rPr>
+      </w:pPr>
+      <w:r>
+        <w:rPr>
+          <w:rFonts w:ascii="Times New Roman" w:hAnsi="Times New Roman" w:cs="Times New Roman"/>
+        </w:rPr>
+        <w:t>[2] cite paper whatever2 2020</w:t>
+      </w:r>
+      <w:r>
+        <w:rPr>
+          <w:rFonts w:ascii="Times New Roman" w:hAnsi="Times New Roman" w:cs="Times New Roman"/>
         </w:rPr>
         <w:t xml:space="preserve"> </w:t>
       </w:r>
-      <w:r>
-        <w:rPr>
-          <w:rFonts w:ascii="Times New Roman" w:hAnsi="Times New Roman" w:cs="Times New Roman"/>
-        </w:rPr>
-        <w:t>help you prove your point. When you click Online Video, you can paste in the embed code for the video you want to add. You can also type a keyword to search online for the video that best fits your document. To make your document look professionally produced, Word provides header, footer, cover page, and text box designs that complement each other. For example, you can add a matching cover page, header, and sidebar.</w:t>
-      </w:r>
-    </w:p>
-    <w:p>
-      <w:pPr>
-        <w:rPr>
-          <w:rFonts w:ascii="Times New Roman" w:hAnsi="Times New Roman" w:cs="Times New Roman"/>
-        </w:rPr>
-      </w:pPr>
-      <w:r>
-        <w:rPr>
-          <w:rFonts w:ascii="Times New Roman" w:hAnsi="Times New Roman" w:cs="Times New Roman"/>
-        </w:rPr>
-        <w:t xml:space="preserve">Click Insert and then choose the elements you want from the different galleries. Themes and styles also help keep your document coordinated. When you click Design and choose a new Theme, the pictures, charts, </w:t>
-      </w:r>
-      <w:r>
-        <w:rPr>
-          <w:rFonts w:ascii="Times New Roman" w:hAnsi="Times New Roman" w:cs="Times New Roman"/>
-          <w:color w:val="FF0000"/>
-          <w:lang w:val="en-150"/>
-        </w:rPr>
-        <w:t xml:space="preserve">Section </w:t>
-      </w:r>
-      <w:r>
-        <w:rPr>
-          <w:rFonts w:ascii="Times New Roman" w:hAnsi="Times New Roman" w:cs="Times New Roman"/>
-          <w:color w:val="FF0000"/>
-        </w:rPr>
-        <w:t>`</w:t>
-      </w:r>
-      <w:r>
-        <w:rPr>
-          <w:rFonts w:ascii="Times New Roman" w:hAnsi="Times New Roman" w:cs="Times New Roman"/>
-          <w:color w:val="FF0000"/>
-          <w:lang w:val="en-150"/>
-        </w:rPr>
-        <w:t>sec1</w:t>
-      </w:r>
-      <w:r>
-        <w:rPr>
-          <w:rFonts w:ascii="Times New Roman" w:hAnsi="Times New Roman" w:cs="Times New Roman"/>
-          <w:color w:val="FF0000"/>
-          <w:lang w:val="en-150"/>
-        </w:rPr>
-        <w:t>{</w:t>
-      </w:r>
-      <w:r>
-        <w:rPr>
-          <w:rFonts w:ascii="Times New Roman" w:hAnsi="Times New Roman" w:cs="Times New Roman"/>
-          <w:color w:val="FF0000"/>
-        </w:rPr>
-        <w:t>lable1</w:t>
-      </w:r>
-      <w:r>
-        <w:rPr>
-          <w:rFonts w:ascii="Times New Roman" w:hAnsi="Times New Roman" w:cs="Times New Roman"/>
-          <w:color w:val="FF0000"/>
-          <w:lang w:val="en-150"/>
-        </w:rPr>
-        <w:t>}`</w:t>
+    </w:p>
+    <w:p>
+      <w:pPr>
+        <w:rPr>
+          <w:rFonts w:ascii="Times New Roman" w:hAnsi="Times New Roman" w:cs="Times New Roman"/>
+        </w:rPr>
+      </w:pPr>
+      <w:r>
+        <w:rPr>
+          <w:rFonts w:ascii="Times New Roman" w:hAnsi="Times New Roman" w:cs="Times New Roman"/>
+        </w:rPr>
+        <w:t>[3] cite paper whatever3 42</w:t>
       </w:r>
       <w:r>
         <w:rPr>
           <w:rFonts w:ascii="Times New Roman" w:hAnsi="Times New Roman" w:cs="Times New Roman"/>
         </w:rPr>
         <w:t xml:space="preserve"> </w:t>
-      </w:r>
-      <w:r>
-        <w:rPr>
-          <w:rFonts w:ascii="Times New Roman" w:hAnsi="Times New Roman" w:cs="Times New Roman"/>
-        </w:rPr>
-        <w:t>and SmartArt graphics change to match your new theme. When you apply styles, your headings change to match the new theme. Save time in Word with new buttons that show up where you need them.</w:t>
-      </w:r>
-    </w:p>
-    <w:p>
-      <w:pPr>
-        <w:rPr>
-          <w:rFonts w:ascii="Times New Roman" w:hAnsi="Times New Roman" w:cs="Times New Roman"/>
-        </w:rPr>
-      </w:pPr>
-      <w:r>
-        <w:rPr>
-          <w:rFonts w:ascii="Times New Roman" w:hAnsi="Times New Roman" w:cs="Times New Roman"/>
-        </w:rPr>
-        <w:t xml:space="preserve">To change the way a picture fits in your document, click it and a button for layout options appears next to it. When you work on a table, click where </w:t>
-      </w:r>
-      <w:r>
-        <w:rPr>
-          <w:rFonts w:ascii="Times New Roman" w:hAnsi="Times New Roman" w:cs="Times New Roman"/>
-          <w:color w:val="833C0B" w:themeColor="accent2" w:themeShade="80"/>
-        </w:rPr>
-        <w:t xml:space="preserve">paper </w:t>
-      </w:r>
-      <w:r>
-        <w:rPr>
-          <w:rFonts w:ascii="Times New Roman" w:hAnsi="Times New Roman" w:cs="Times New Roman"/>
-          <w:color w:val="833C0B" w:themeColor="accent2" w:themeShade="80"/>
-          <w:lang w:val="en-150"/>
-        </w:rPr>
-        <w:t>[</w:t>
-      </w:r>
-      <w:r>
-        <w:rPr>
-          <w:rFonts w:ascii="Times New Roman" w:hAnsi="Times New Roman" w:cs="Times New Roman"/>
-          <w:color w:val="833C0B" w:themeColor="accent2" w:themeShade="80"/>
-          <w:lang w:val="en-150"/>
-        </w:rPr>
-        <w:t>`</w:t>
-      </w:r>
-      <w:r>
-        <w:rPr>
-          <w:rFonts w:ascii="Times New Roman" w:hAnsi="Times New Roman" w:cs="Times New Roman"/>
-        </w:rPr>
-        <w:t>cit</w:t>
-      </w:r>
-      <w:r>
-        <w:rPr>
-          <w:rFonts w:ascii="Times New Roman" w:hAnsi="Times New Roman" w:cs="Times New Roman"/>
-          <w:lang w:val="en-150"/>
-        </w:rPr>
-        <w:t>e</w:t>
-      </w:r>
-      <w:r>
-        <w:rPr>
-          <w:rFonts w:ascii="Times New Roman" w:hAnsi="Times New Roman" w:cs="Times New Roman"/>
-          <w:lang w:val="en-150"/>
-        </w:rPr>
-        <w:t>{</w:t>
-      </w:r>
-      <w:r>
-        <w:rPr>
-          <w:rFonts w:ascii="Times New Roman" w:hAnsi="Times New Roman" w:cs="Times New Roman"/>
-        </w:rPr>
-        <w:t>paper2</w:t>
-      </w:r>
-      <w:r>
-        <w:rPr>
-          <w:rFonts w:ascii="Times New Roman" w:hAnsi="Times New Roman" w:cs="Times New Roman"/>
-          <w:lang w:val="en-150"/>
-        </w:rPr>
-        <w:t>}`</w:t>
-      </w:r>
-      <w:r>
-        <w:rPr>
-          <w:rFonts w:ascii="Times New Roman" w:hAnsi="Times New Roman" w:cs="Times New Roman"/>
-          <w:lang w:val="en-150"/>
-        </w:rPr>
-        <w:t>]</w:t>
-      </w:r>
-      <w:r>
-        <w:rPr>
-          <w:rFonts w:ascii="Times New Roman" w:hAnsi="Times New Roman" w:cs="Times New Roman"/>
-        </w:rPr>
-        <w:t xml:space="preserve"> </w:t>
-      </w:r>
-      <w:r>
-        <w:rPr>
-          <w:rFonts w:ascii="Times New Roman" w:hAnsi="Times New Roman" w:cs="Times New Roman"/>
-        </w:rPr>
-        <w:t>you want to add a row or a column, and then click the plus sign. Reading is easier, too, in the new Reading view</w:t>
-      </w:r>
-      <w:r>
-        <w:rPr>
-          <w:rFonts w:ascii="Times New Roman" w:hAnsi="Times New Roman" w:cs="Times New Roman"/>
-          <w:lang w:val="en-150"/>
-        </w:rPr>
-        <w:t xml:space="preserve"> [`cite{paper3}`]</w:t>
-      </w:r>
-      <w:r>
-        <w:rPr>
-          <w:rFonts w:ascii="Times New Roman" w:hAnsi="Times New Roman" w:cs="Times New Roman"/>
-        </w:rPr>
-        <w:t>. You can collapse parts of the document and focus on the text you want. If you need to stop reading before you reach the end, Word remembers where you left off - even on another device.</w:t>
-      </w:r>
-    </w:p>
-    <w:p>
-      <w:pPr>
-        <w:pStyle w:val="Heading2"/>
-        <w:rPr>
-          <w:rFonts w:ascii="Times New Roman" w:hAnsi="Times New Roman" w:cs="Times New Roman"/>
-        </w:rPr>
-      </w:pPr>
-      <w:r>
-        <w:rPr>
-          <w:rFonts w:ascii="Times New Roman" w:hAnsi="Times New Roman" w:cs="Times New Roman"/>
-        </w:rPr>
-        <w:t>LVL 1 section ^Sec</w:t>
-      </w:r>
-      <w:r>
-        <w:rPr>
-          <w:rFonts w:ascii="Times New Roman" w:hAnsi="Times New Roman" w:cs="Times New Roman"/>
-        </w:rPr>
-        <w:t>2</w:t>
-      </w:r>
-      <w:r>
-        <w:rPr>
-          <w:rFonts w:ascii="Times New Roman" w:hAnsi="Times New Roman" w:cs="Times New Roman"/>
-        </w:rPr>
-        <w:t>{lable4}^</w:t>
-      </w:r>
-    </w:p>
-    <w:p>
-      <w:pPr>
-        <w:rPr>
-          <w:rFonts w:ascii="Times New Roman" w:hAnsi="Times New Roman" w:cs="Times New Roman"/>
-        </w:rPr>
-      </w:pPr>
-      <w:r>
-        <w:rPr>
-          <w:rFonts w:ascii="Times New Roman" w:hAnsi="Times New Roman" w:cs="Times New Roman"/>
-        </w:rPr>
-        <w:t>Video provides a powerful way to help you prove your point. When you click Online Video, you can paste in the embed code for the video you want to add. You can also type a keyword to search online for the video that best fits your document. To make your document look professionally produced, Word provides header, footer, cover page, and text box designs that complement each other. For example, you can add a matching cover page, header, and sidebar</w:t>
-      </w:r>
-      <w:r>
-        <w:rPr>
-          <w:rFonts w:ascii="Times New Roman" w:hAnsi="Times New Roman" w:cs="Times New Roman"/>
-          <w:lang w:val="en-150"/>
-        </w:rPr>
-        <w:t xml:space="preserve"> </w:t>
-      </w:r>
-      <w:r>
-        <w:rPr>
-          <w:rFonts w:ascii="Times New Roman" w:hAnsi="Times New Roman" w:cs="Times New Roman"/>
-          <w:color w:val="FF0000"/>
-          <w:lang w:val="en-150"/>
-        </w:rPr>
-        <w:t xml:space="preserve">Section </w:t>
-      </w:r>
-      <w:r>
-        <w:rPr>
-          <w:rFonts w:ascii="Times New Roman" w:hAnsi="Times New Roman" w:cs="Times New Roman"/>
-          <w:color w:val="FF0000"/>
-          <w:lang w:val="en-150"/>
-        </w:rPr>
-        <w:t>`s</w:t>
-      </w:r>
-      <w:r>
-        <w:rPr>
-          <w:rFonts w:ascii="Times New Roman" w:hAnsi="Times New Roman" w:cs="Times New Roman"/>
-          <w:color w:val="FF0000"/>
-          <w:lang w:val="en-150"/>
-        </w:rPr>
-        <w:t>ec2</w:t>
-      </w:r>
-      <w:r>
-        <w:rPr>
-          <w:rFonts w:ascii="Times New Roman" w:hAnsi="Times New Roman" w:cs="Times New Roman"/>
-          <w:color w:val="FF0000"/>
-          <w:lang w:val="en-150"/>
-        </w:rPr>
-        <w:t>{lab</w:t>
-      </w:r>
-      <w:r>
-        <w:rPr>
-          <w:rFonts w:ascii="Times New Roman" w:hAnsi="Times New Roman" w:cs="Times New Roman"/>
-          <w:color w:val="FF0000"/>
-          <w:lang w:val="en-150"/>
-        </w:rPr>
-        <w:t>l</w:t>
-      </w:r>
-      <w:r>
-        <w:rPr>
-          <w:rFonts w:ascii="Times New Roman" w:hAnsi="Times New Roman" w:cs="Times New Roman"/>
-          <w:color w:val="FF0000"/>
-          <w:lang w:val="en-150"/>
-        </w:rPr>
-        <w:t>e</w:t>
-      </w:r>
-      <w:r>
-        <w:rPr>
-          <w:rFonts w:ascii="Times New Roman" w:hAnsi="Times New Roman" w:cs="Times New Roman"/>
-          <w:color w:val="FF0000"/>
-          <w:lang w:val="en-150"/>
-        </w:rPr>
-        <w:t>4}`</w:t>
-      </w:r>
-      <w:r>
-        <w:rPr>
-          <w:rFonts w:ascii="Times New Roman" w:hAnsi="Times New Roman" w:cs="Times New Roman"/>
-        </w:rPr>
-        <w:t>. Click Insert and then choose the elements you want from the different galleries. Themes and styles also help keep your document coordinated. When you click Design and choose a new Theme, the pictures, charts, and SmartArt graphics change to match your new theme. When you apply styles, your headings change to match the new theme. Save time in Word with new buttons that show up where you need them.</w:t>
-      </w:r>
-    </w:p>
-    <w:p>
-      <w:pPr>
-        <w:rPr>
-          <w:rFonts w:ascii="Times New Roman" w:hAnsi="Times New Roman" w:cs="Times New Roman"/>
-        </w:rPr>
-      </w:pPr>
-    </w:p>
-    <w:p>
-      <w:pPr>
-        <w:pStyle w:val="Heading1"/>
-        <w:rPr>
-          <w:rFonts w:ascii="Times New Roman" w:hAnsi="Times New Roman" w:cs="Times New Roman"/>
-        </w:rPr>
-      </w:pPr>
-      <w:r>
-        <w:rPr>
-          <w:rFonts w:ascii="Times New Roman" w:hAnsi="Times New Roman" w:cs="Times New Roman"/>
-        </w:rPr>
-        <w:t xml:space="preserve">References </w:t>
-      </w:r>
-    </w:p>
-    <w:p>
-      <w:pPr>
-        <w:rPr>
-          <w:rFonts w:ascii="Times New Roman" w:hAnsi="Times New Roman" w:cs="Times New Roman"/>
-        </w:rPr>
-      </w:pPr>
-      <w:r>
-        <w:rPr>
-          <w:rFonts w:ascii="Times New Roman" w:hAnsi="Times New Roman" w:cs="Times New Roman"/>
-        </w:rPr>
-        <w:t>[1] cite paper whatever 2000</w:t>
-      </w:r>
-      <w:r>
-        <w:rPr>
-          <w:rFonts w:ascii="Times New Roman" w:hAnsi="Times New Roman" w:cs="Times New Roman"/>
-        </w:rPr>
-        <w:t xml:space="preserve"> ^cite{paper1}</w:t>
-      </w:r>
-      <w:r>
-        <w:rPr>
-          <w:rFonts w:ascii="Times New Roman" w:hAnsi="Times New Roman" w:cs="Times New Roman"/>
-        </w:rPr>
-        <w:t>^</w:t>
-      </w:r>
-    </w:p>
-    <w:p>
-      <w:pPr>
-        <w:rPr>
-          <w:rFonts w:ascii="Times New Roman" w:hAnsi="Times New Roman" w:cs="Times New Roman"/>
-        </w:rPr>
-      </w:pPr>
-      <w:r>
-        <w:rPr>
-          <w:rFonts w:ascii="Times New Roman" w:hAnsi="Times New Roman" w:cs="Times New Roman"/>
-        </w:rPr>
-        <w:t>[2] cite paper whatever2 2020</w:t>
-      </w:r>
-      <w:r>
-        <w:rPr>
-          <w:rFonts w:ascii="Times New Roman" w:hAnsi="Times New Roman" w:cs="Times New Roman"/>
-        </w:rPr>
-        <w:t xml:space="preserve"> ^cite{paper2}</w:t>
-      </w:r>
-      <w:r>
-        <w:rPr>
-          <w:rFonts w:ascii="Times New Roman" w:hAnsi="Times New Roman" w:cs="Times New Roman"/>
-        </w:rPr>
-        <w:t>^</w:t>
-      </w:r>
-    </w:p>
-    <w:p>
-      <w:pPr>
-        <w:rPr>
-          <w:rFonts w:ascii="Times New Roman" w:hAnsi="Times New Roman" w:cs="Times New Roman"/>
-        </w:rPr>
-      </w:pPr>
-      <w:r>
-        <w:rPr>
-          <w:rFonts w:ascii="Times New Roman" w:hAnsi="Times New Roman" w:cs="Times New Roman"/>
-        </w:rPr>
-        <w:t>[3] cite paper whatever3 42</w:t>
-      </w:r>
-      <w:r>
-        <w:rPr>
-          <w:rFonts w:ascii="Times New Roman" w:hAnsi="Times New Roman" w:cs="Times New Roman"/>
-        </w:rPr>
-        <w:t xml:space="preserve"> ^cite{paper3}</w:t>
-      </w:r>
-      <w:r>
-        <w:rPr>
-          <w:rFonts w:ascii="Times New Roman" w:hAnsi="Times New Roman" w:cs="Times New Roman"/>
-        </w:rPr>
-        <w:t>^</w:t>
       </w:r>
     </w:p>
     <w:sectPr>
@@ -1615,7 +1235,7 @@
 </file>
 
 <file path=word/styles.xml><?xml version="1.0" encoding="utf-8"?>
-<w:styles xmlns:mc="http://schemas.openxmlformats.org/markup-compatibility/2006" xmlns:r="http://schemas.openxmlformats.org/officeDocument/2006/relationships" xmlns:w="http://schemas.openxmlformats.org/wordprocessingml/2006/main" xmlns:w14="http://schemas.microsoft.com/office/word/2010/wordml" xmlns:w15="http://schemas.microsoft.com/office/word/2012/wordml" xmlns:w16se="http://schemas.microsoft.com/office/word/2015/wordml/symex" mc:Ignorable="w14 w15 w16se">
+<w:styles xmlns:mc="http://schemas.openxmlformats.org/markup-compatibility/2006" xmlns:r="http://schemas.openxmlformats.org/officeDocument/2006/relationships" xmlns:w="http://schemas.openxmlformats.org/wordprocessingml/2006/main" xmlns:w14="http://schemas.microsoft.com/office/word/2010/wordml" xmlns:w15="http://schemas.microsoft.com/office/word/2012/wordml" xmlns:w16cid="http://schemas.microsoft.com/office/word/2016/wordml/cid" xmlns:w16se="http://schemas.microsoft.com/office/word/2015/wordml/symex" mc:Ignorable="w14 w15 w16se w16cid">
   <w:docDefaults>
     <w:rPrDefault>
       <w:rPr>
@@ -1631,7 +1251,7 @@
       </w:pPr>
     </w:pPrDefault>
   </w:docDefaults>
-  <w:latentStyles w:defLockedState="0" w:defUIPriority="99" w:defSemiHidden="0" w:defUnhideWhenUsed="0" w:defQFormat="0" w:count="371">
+  <w:latentStyles w:defLockedState="0" w:defUIPriority="99" w:defSemiHidden="0" w:defUnhideWhenUsed="0" w:defQFormat="0" w:count="376">
     <w:lsdException w:name="Normal" w:uiPriority="0" w:qFormat="1"/>
     <w:lsdException w:name="heading 1" w:uiPriority="9" w:qFormat="1"/>
     <w:lsdException w:name="heading 2" w:semiHidden="1" w:uiPriority="9" w:unhideWhenUsed="1" w:qFormat="1"/>
@@ -1737,7 +1357,6 @@
     <w:lsdException w:name="HTML Sample" w:semiHidden="1" w:unhideWhenUsed="1"/>
     <w:lsdException w:name="HTML Typewriter" w:semiHidden="1" w:unhideWhenUsed="1"/>
     <w:lsdException w:name="HTML Variable" w:semiHidden="1" w:unhideWhenUsed="1"/>
-    <w:lsdException w:name="Normal Table" w:semiHidden="1" w:unhideWhenUsed="1"/>
     <w:lsdException w:name="annotation subject" w:semiHidden="1" w:unhideWhenUsed="1"/>
     <w:lsdException w:name="No List" w:semiHidden="1" w:unhideWhenUsed="1"/>
     <w:lsdException w:name="Outline List 1" w:semiHidden="1" w:unhideWhenUsed="1"/>
@@ -1780,11 +1399,8 @@
     <w:lsdException w:name="Table Contemporary" w:semiHidden="1" w:unhideWhenUsed="1"/>
     <w:lsdException w:name="Table Elegant" w:semiHidden="1" w:unhideWhenUsed="1"/>
     <w:lsdException w:name="Table Professional" w:semiHidden="1" w:unhideWhenUsed="1"/>
-    <w:lsdException w:name="Table Subtle 1" w:semiHidden="1" w:unhideWhenUsed="1"/>
     <w:lsdException w:name="Table Subtle 2" w:semiHidden="1" w:unhideWhenUsed="1"/>
     <w:lsdException w:name="Table Web 1" w:semiHidden="1" w:unhideWhenUsed="1"/>
-    <w:lsdException w:name="Table Web 2" w:semiHidden="1" w:unhideWhenUsed="1"/>
-    <w:lsdException w:name="Table Web 3" w:semiHidden="1" w:unhideWhenUsed="1"/>
     <w:lsdException w:name="Balloon Text" w:semiHidden="1" w:unhideWhenUsed="1"/>
     <w:lsdException w:name="Table Grid" w:uiPriority="39"/>
     <w:lsdException w:name="Table Theme" w:semiHidden="1" w:unhideWhenUsed="1"/>
@@ -2003,6 +1619,11 @@
     <w:lsdException w:name="List Table 5 Dark Accent 6" w:uiPriority="50"/>
     <w:lsdException w:name="List Table 6 Colorful Accent 6" w:uiPriority="51"/>
     <w:lsdException w:name="List Table 7 Colorful Accent 6" w:uiPriority="52"/>
+    <w:lsdException w:name="Mention" w:semiHidden="1" w:unhideWhenUsed="1"/>
+    <w:lsdException w:name="Smart Hyperlink" w:semiHidden="1" w:unhideWhenUsed="1"/>
+    <w:lsdException w:name="Hashtag" w:semiHidden="1" w:unhideWhenUsed="1"/>
+    <w:lsdException w:name="Unresolved Mention" w:semiHidden="1" w:unhideWhenUsed="1"/>
+    <w:lsdException w:name="Smart Link" w:semiHidden="1" w:unhideWhenUsed="1"/>
   </w:latentStyles>
   <w:style w:type="paragraph" w:default="1" w:styleId="Normal">
     <w:name w:val="Normal"/>

</xml_diff>